<commit_message>
se realizo casi todo sylabus
</commit_message>
<xml_diff>
--- a/syllabus/Formato_Syllabus_Informatica_basica.docx
+++ b/syllabus/Formato_Syllabus_Informatica_basica.docx
@@ -283,7 +283,31 @@
                 <w:sz w:val="20"/>
                 <w:szCs w:val="20"/>
               </w:rPr>
-              <w:t>2 horas semanales, 32 horas/semestrales</w:t>
+              <w:t>2</w:t>
+            </w:r>
+            <w:r>
+              <w:rPr>
+                <w:rFonts w:ascii="Arial" w:hAnsi="Arial" w:cs="Arial"/>
+                <w:sz w:val="20"/>
+                <w:szCs w:val="20"/>
+              </w:rPr>
+              <w:t xml:space="preserve"> horas semanales, </w:t>
+            </w:r>
+            <w:r>
+              <w:rPr>
+                <w:rFonts w:ascii="Arial" w:hAnsi="Arial" w:cs="Arial"/>
+                <w:sz w:val="20"/>
+                <w:szCs w:val="20"/>
+              </w:rPr>
+              <w:t>24</w:t>
+            </w:r>
+            <w:r>
+              <w:rPr>
+                <w:rFonts w:ascii="Arial" w:hAnsi="Arial" w:cs="Arial"/>
+                <w:sz w:val="20"/>
+                <w:szCs w:val="20"/>
+              </w:rPr>
+              <w:t xml:space="preserve"> horas/semestrales</w:t>
             </w:r>
           </w:p>
         </w:tc>
@@ -367,7 +391,23 @@
                 <w:sz w:val="20"/>
                 <w:szCs w:val="20"/>
               </w:rPr>
-              <w:t>2 horas semanales, 32 horas/semestrales</w:t>
+              <w:t xml:space="preserve">2 horas semanales, </w:t>
+            </w:r>
+            <w:r>
+              <w:rPr>
+                <w:rFonts w:ascii="Arial" w:hAnsi="Arial" w:cs="Arial"/>
+                <w:sz w:val="20"/>
+                <w:szCs w:val="20"/>
+              </w:rPr>
+              <w:t>24</w:t>
+            </w:r>
+            <w:r>
+              <w:rPr>
+                <w:rFonts w:ascii="Arial" w:hAnsi="Arial" w:cs="Arial"/>
+                <w:sz w:val="20"/>
+                <w:szCs w:val="20"/>
+              </w:rPr>
+              <w:t xml:space="preserve"> horas/semestrales</w:t>
             </w:r>
           </w:p>
         </w:tc>
@@ -963,15 +1003,7 @@
         <w:rPr>
           <w:szCs w:val="24"/>
         </w:rPr>
-        <w:t>Tener más cultura en el ámbito</w:t>
-      </w:r>
-      <w:bookmarkStart w:id="0" w:name="_GoBack"/>
-      <w:bookmarkEnd w:id="0"/>
-      <w:r>
-        <w:rPr>
-          <w:szCs w:val="24"/>
-        </w:rPr>
-        <w:t xml:space="preserve"> informático.</w:t>
+        <w:t>Tener más cultura en el ámbito informático.</w:t>
       </w:r>
     </w:p>
     <w:p>
@@ -6401,15 +6433,6 @@
                 <w:lang w:val="es-EC"/>
               </w:rPr>
             </w:pPr>
-            <w:r>
-              <w:rPr>
-                <w:rFonts w:ascii="Times New Roman" w:hAnsi="Times New Roman" w:cs="Times New Roman"/>
-                <w:sz w:val="20"/>
-                <w:szCs w:val="20"/>
-                <w:lang w:val="es-EC"/>
-              </w:rPr>
-              <w:t>9</w:t>
-            </w:r>
           </w:p>
         </w:tc>
         <w:tc>
@@ -6486,7 +6509,7 @@
                 <w:szCs w:val="20"/>
                 <w:lang w:val="es-EC"/>
               </w:rPr>
-              <w:t>10</w:t>
+              <w:t>9</w:t>
             </w:r>
           </w:p>
         </w:tc>
@@ -6927,7 +6950,16 @@
                 <w:lang w:val="es-EC"/>
               </w:rPr>
               <w:lastRenderedPageBreak/>
-              <w:t>11</w:t>
+              <w:t>1</w:t>
+            </w:r>
+            <w:r>
+              <w:rPr>
+                <w:rFonts w:ascii="Times New Roman" w:hAnsi="Times New Roman" w:cs="Times New Roman"/>
+                <w:sz w:val="20"/>
+                <w:szCs w:val="20"/>
+                <w:lang w:val="es-EC"/>
+              </w:rPr>
+              <w:t>0</w:t>
             </w:r>
           </w:p>
         </w:tc>
@@ -7149,7 +7181,16 @@
                 <w:szCs w:val="20"/>
                 <w:lang w:val="es-EC"/>
               </w:rPr>
-              <w:t>12</w:t>
+              <w:t>1</w:t>
+            </w:r>
+            <w:r>
+              <w:rPr>
+                <w:rFonts w:ascii="Times New Roman" w:hAnsi="Times New Roman" w:cs="Times New Roman"/>
+                <w:sz w:val="20"/>
+                <w:szCs w:val="20"/>
+                <w:lang w:val="es-EC"/>
+              </w:rPr>
+              <w:t>1</w:t>
             </w:r>
           </w:p>
         </w:tc>
@@ -7417,7 +7458,16 @@
                 <w:szCs w:val="20"/>
                 <w:lang w:val="es-EC"/>
               </w:rPr>
-              <w:t>13</w:t>
+              <w:t>1</w:t>
+            </w:r>
+            <w:r>
+              <w:rPr>
+                <w:rFonts w:ascii="Times New Roman" w:hAnsi="Times New Roman" w:cs="Times New Roman"/>
+                <w:sz w:val="20"/>
+                <w:szCs w:val="20"/>
+                <w:lang w:val="es-EC"/>
+              </w:rPr>
+              <w:t>2</w:t>
             </w:r>
           </w:p>
         </w:tc>
@@ -7724,7 +7774,16 @@
                 <w:szCs w:val="20"/>
                 <w:lang w:val="es-EC"/>
               </w:rPr>
-              <w:t>14</w:t>
+              <w:t>1</w:t>
+            </w:r>
+            <w:r>
+              <w:rPr>
+                <w:rFonts w:ascii="Times New Roman" w:hAnsi="Times New Roman" w:cs="Times New Roman"/>
+                <w:sz w:val="20"/>
+                <w:szCs w:val="20"/>
+                <w:lang w:val="es-EC"/>
+              </w:rPr>
+              <w:t>3</w:t>
             </w:r>
           </w:p>
         </w:tc>
@@ -8017,7 +8076,16 @@
                 <w:szCs w:val="20"/>
                 <w:lang w:val="es-EC"/>
               </w:rPr>
-              <w:t>15</w:t>
+              <w:t>1</w:t>
+            </w:r>
+            <w:r>
+              <w:rPr>
+                <w:rFonts w:ascii="Times New Roman" w:hAnsi="Times New Roman" w:cs="Times New Roman"/>
+                <w:sz w:val="20"/>
+                <w:szCs w:val="20"/>
+                <w:lang w:val="es-EC"/>
+              </w:rPr>
+              <w:t>4</w:t>
             </w:r>
           </w:p>
         </w:tc>
@@ -8265,7 +8333,16 @@
                 <w:szCs w:val="20"/>
                 <w:lang w:val="es-EC"/>
               </w:rPr>
-              <w:t>16</w:t>
+              <w:t>1</w:t>
+            </w:r>
+            <w:r>
+              <w:rPr>
+                <w:rFonts w:ascii="Times New Roman" w:hAnsi="Times New Roman" w:cs="Times New Roman"/>
+                <w:sz w:val="20"/>
+                <w:szCs w:val="20"/>
+                <w:lang w:val="es-EC"/>
+              </w:rPr>
+              <w:t>5</w:t>
             </w:r>
           </w:p>
         </w:tc>
@@ -8431,7 +8508,16 @@
                 <w:szCs w:val="20"/>
                 <w:lang w:val="es-EC"/>
               </w:rPr>
-              <w:t>17</w:t>
+              <w:t>1</w:t>
+            </w:r>
+            <w:r>
+              <w:rPr>
+                <w:rFonts w:ascii="Times New Roman" w:hAnsi="Times New Roman" w:cs="Times New Roman"/>
+                <w:sz w:val="20"/>
+                <w:szCs w:val="20"/>
+                <w:lang w:val="es-EC"/>
+              </w:rPr>
+              <w:t>6</w:t>
             </w:r>
           </w:p>
         </w:tc>
@@ -8726,7 +8812,16 @@
                 <w:szCs w:val="20"/>
                 <w:lang w:val="es-EC"/>
               </w:rPr>
-              <w:t>18</w:t>
+              <w:t>1</w:t>
+            </w:r>
+            <w:r>
+              <w:rPr>
+                <w:rFonts w:ascii="Times New Roman" w:hAnsi="Times New Roman" w:cs="Times New Roman"/>
+                <w:sz w:val="20"/>
+                <w:szCs w:val="20"/>
+                <w:lang w:val="es-EC"/>
+              </w:rPr>
+              <w:t>7</w:t>
             </w:r>
           </w:p>
         </w:tc>
@@ -8804,7 +8899,16 @@
                 <w:szCs w:val="20"/>
                 <w:lang w:val="es-EC"/>
               </w:rPr>
-              <w:t>19</w:t>
+              <w:t>1</w:t>
+            </w:r>
+            <w:r>
+              <w:rPr>
+                <w:rFonts w:ascii="Times New Roman" w:hAnsi="Times New Roman" w:cs="Times New Roman"/>
+                <w:sz w:val="20"/>
+                <w:szCs w:val="20"/>
+                <w:lang w:val="es-EC"/>
+              </w:rPr>
+              <w:t>8</w:t>
             </w:r>
           </w:p>
         </w:tc>
@@ -8882,7 +8986,7 @@
                 <w:szCs w:val="20"/>
                 <w:lang w:val="es-EC"/>
               </w:rPr>
-              <w:t>20</w:t>
+              <w:t>19</w:t>
             </w:r>
           </w:p>
         </w:tc>
@@ -11114,6 +11218,8 @@
           <w:rFonts w:cstheme="minorHAnsi"/>
         </w:rPr>
       </w:pPr>
+      <w:bookmarkStart w:id="0" w:name="_GoBack"/>
+      <w:bookmarkEnd w:id="0"/>
       <w:r>
         <w:rPr>
           <w:rFonts w:cstheme="minorHAnsi"/>
@@ -11900,7 +12006,7 @@
         <w:noProof/>
         <w:lang w:val="es-ES"/>
       </w:rPr>
-      <w:t>2</w:t>
+      <w:t>9</w:t>
     </w:r>
     <w:r>
       <w:rPr>
@@ -14339,7 +14445,7 @@
 </file>
 
 <file path=customXml/itemProps1.xml><?xml version="1.0" encoding="utf-8"?>
-<ds:datastoreItem xmlns:ds="http://schemas.openxmlformats.org/officeDocument/2006/customXml" ds:itemID="{622E74AB-DBCA-4D5F-93FE-DB1C9DDB871E}">
+<ds:datastoreItem xmlns:ds="http://schemas.openxmlformats.org/officeDocument/2006/customXml" ds:itemID="{77934D3A-BE70-4F15-AB03-4C83E984F32C}">
   <ds:schemaRefs>
     <ds:schemaRef ds:uri="http://schemas.openxmlformats.org/officeDocument/2006/bibliography"/>
   </ds:schemaRefs>

</xml_diff>